<commit_message>
lam bai tap 1-> 5
</commit_message>
<xml_diff>
--- a/Bai tap Git.docx
+++ b/Bai tap Git.docx
@@ -665,16 +665,48 @@
         </w:rPr>
         <w:t xml:space="preserve"> A)</w:t>
       </w:r>
-      <w:bookmarkStart w:id="0" w:name="_GoBack"/>
-      <w:bookmarkEnd w:id="0"/>
-      <w:r>
-        <w:rPr>
-          <w:rFonts w:ascii="Times New Roman" w:hAnsi="Times New Roman" w:cs="Times New Roman"/>
-          <w:sz w:val="26"/>
-          <w:szCs w:val="26"/>
-        </w:rPr>
-        <w:br/>
-      </w:r>
+    </w:p>
+    <w:p>
+      <w:pPr>
+        <w:pStyle w:val="ListParagraph"/>
+        <w:numPr>
+          <w:ilvl w:val="0"/>
+          <w:numId w:val="2"/>
+        </w:numPr>
+        <w:rPr>
+          <w:rFonts w:ascii="Times New Roman" w:hAnsi="Times New Roman" w:cs="Times New Roman"/>
+          <w:sz w:val="26"/>
+          <w:szCs w:val="26"/>
+        </w:rPr>
+      </w:pPr>
+      <w:proofErr w:type="spellStart"/>
+      <w:r>
+        <w:rPr>
+          <w:rFonts w:ascii="Times New Roman" w:hAnsi="Times New Roman" w:cs="Times New Roman"/>
+          <w:sz w:val="26"/>
+          <w:szCs w:val="26"/>
+        </w:rPr>
+        <w:t>Git</w:t>
+      </w:r>
+      <w:proofErr w:type="spellEnd"/>
+      <w:r>
+        <w:rPr>
+          <w:rFonts w:ascii="Times New Roman" w:hAnsi="Times New Roman" w:cs="Times New Roman"/>
+          <w:sz w:val="26"/>
+          <w:szCs w:val="26"/>
+        </w:rPr>
+        <w:t xml:space="preserve"> </w:t>
+      </w:r>
+      <w:proofErr w:type="spellStart"/>
+      <w:r>
+        <w:rPr>
+          <w:rFonts w:ascii="Times New Roman" w:hAnsi="Times New Roman" w:cs="Times New Roman"/>
+          <w:sz w:val="26"/>
+          <w:szCs w:val="26"/>
+        </w:rPr>
+        <w:t>init</w:t>
+      </w:r>
+      <w:proofErr w:type="spellEnd"/>
     </w:p>
     <w:p>
       <w:pPr>
@@ -811,6 +843,60 @@
         </w:rPr>
         <w:t xml:space="preserve">: </w:t>
       </w:r>
+      <w:proofErr w:type="spellStart"/>
+      <w:r>
+        <w:rPr>
+          <w:rFonts w:ascii="Times New Roman" w:hAnsi="Times New Roman" w:cs="Times New Roman"/>
+          <w:sz w:val="26"/>
+          <w:szCs w:val="26"/>
+        </w:rPr>
+        <w:t>vào</w:t>
+      </w:r>
+      <w:proofErr w:type="spellEnd"/>
+      <w:r>
+        <w:rPr>
+          <w:rFonts w:ascii="Times New Roman" w:hAnsi="Times New Roman" w:cs="Times New Roman"/>
+          <w:sz w:val="26"/>
+          <w:szCs w:val="26"/>
+        </w:rPr>
+        <w:t xml:space="preserve"> ổ </w:t>
+      </w:r>
+      <w:proofErr w:type="spellStart"/>
+      <w:r>
+        <w:rPr>
+          <w:rFonts w:ascii="Times New Roman" w:hAnsi="Times New Roman" w:cs="Times New Roman"/>
+          <w:sz w:val="26"/>
+          <w:szCs w:val="26"/>
+        </w:rPr>
+        <w:t>đĩa</w:t>
+      </w:r>
+      <w:proofErr w:type="spellEnd"/>
+      <w:r>
+        <w:rPr>
+          <w:rFonts w:ascii="Times New Roman" w:hAnsi="Times New Roman" w:cs="Times New Roman"/>
+          <w:sz w:val="26"/>
+          <w:szCs w:val="26"/>
+        </w:rPr>
+        <w:t xml:space="preserve"> E </w:t>
+      </w:r>
+      <w:proofErr w:type="spellStart"/>
+      <w:r>
+        <w:rPr>
+          <w:rFonts w:ascii="Times New Roman" w:hAnsi="Times New Roman" w:cs="Times New Roman"/>
+          <w:sz w:val="26"/>
+          <w:szCs w:val="26"/>
+        </w:rPr>
+        <w:t>tạo</w:t>
+      </w:r>
+      <w:proofErr w:type="spellEnd"/>
+      <w:r>
+        <w:rPr>
+          <w:rFonts w:ascii="Times New Roman" w:hAnsi="Times New Roman" w:cs="Times New Roman"/>
+          <w:sz w:val="26"/>
+          <w:szCs w:val="26"/>
+        </w:rPr>
+        <w:t xml:space="preserve"> folder nhom1_repo</w:t>
+      </w:r>
     </w:p>
     <w:p>
       <w:pPr>
@@ -1027,24 +1113,62 @@
         <w:t>tạo</w:t>
       </w:r>
       <w:proofErr w:type="spellEnd"/>
-      <w:r>
-        <w:rPr>
-          <w:rFonts w:ascii="Times New Roman" w:hAnsi="Times New Roman" w:cs="Times New Roman"/>
-          <w:sz w:val="26"/>
-          <w:szCs w:val="26"/>
-        </w:rPr>
-        <w:t xml:space="preserve"> </w:t>
-      </w:r>
-    </w:p>
-    <w:p>
-      <w:pPr>
-        <w:pStyle w:val="ListParagraph"/>
-        <w:rPr>
-          <w:rFonts w:ascii="Times New Roman" w:hAnsi="Times New Roman" w:cs="Times New Roman"/>
-          <w:sz w:val="26"/>
-          <w:szCs w:val="26"/>
-        </w:rPr>
-      </w:pPr>
+    </w:p>
+    <w:p>
+      <w:pPr>
+        <w:pStyle w:val="ListParagraph"/>
+        <w:rPr>
+          <w:rFonts w:ascii="Times New Roman" w:hAnsi="Times New Roman" w:cs="Times New Roman"/>
+          <w:sz w:val="26"/>
+          <w:szCs w:val="26"/>
+        </w:rPr>
+      </w:pPr>
+      <w:proofErr w:type="spellStart"/>
+      <w:r>
+        <w:rPr>
+          <w:rFonts w:ascii="Times New Roman" w:hAnsi="Times New Roman" w:cs="Times New Roman"/>
+          <w:sz w:val="26"/>
+          <w:szCs w:val="26"/>
+        </w:rPr>
+        <w:t>Đã</w:t>
+      </w:r>
+      <w:proofErr w:type="spellEnd"/>
+      <w:r>
+        <w:rPr>
+          <w:rFonts w:ascii="Times New Roman" w:hAnsi="Times New Roman" w:cs="Times New Roman"/>
+          <w:sz w:val="26"/>
+          <w:szCs w:val="26"/>
+        </w:rPr>
+        <w:t xml:space="preserve"> </w:t>
+      </w:r>
+      <w:proofErr w:type="spellStart"/>
+      <w:r>
+        <w:rPr>
+          <w:rFonts w:ascii="Times New Roman" w:hAnsi="Times New Roman" w:cs="Times New Roman"/>
+          <w:sz w:val="26"/>
+          <w:szCs w:val="26"/>
+        </w:rPr>
+        <w:t>thành</w:t>
+      </w:r>
+      <w:proofErr w:type="spellEnd"/>
+      <w:r>
+        <w:rPr>
+          <w:rFonts w:ascii="Times New Roman" w:hAnsi="Times New Roman" w:cs="Times New Roman"/>
+          <w:sz w:val="26"/>
+          <w:szCs w:val="26"/>
+        </w:rPr>
+        <w:t xml:space="preserve"> </w:t>
+      </w:r>
+      <w:proofErr w:type="spellStart"/>
+      <w:r>
+        <w:rPr>
+          <w:rFonts w:ascii="Times New Roman" w:hAnsi="Times New Roman" w:cs="Times New Roman"/>
+          <w:sz w:val="26"/>
+          <w:szCs w:val="26"/>
+        </w:rPr>
+        <w:t>công</w:t>
+      </w:r>
+      <w:proofErr w:type="spellEnd"/>
     </w:p>
     <w:p>
       <w:pPr>
@@ -1426,6 +1550,26 @@
           <w:szCs w:val="26"/>
         </w:rPr>
       </w:pPr>
+      <w:proofErr w:type="spellStart"/>
+      <w:r>
+        <w:rPr>
+          <w:rFonts w:ascii="Times New Roman" w:hAnsi="Times New Roman" w:cs="Times New Roman"/>
+          <w:color w:val="FF0000"/>
+          <w:sz w:val="26"/>
+          <w:szCs w:val="26"/>
+        </w:rPr>
+        <w:t>Git</w:t>
+      </w:r>
+      <w:proofErr w:type="spellEnd"/>
+      <w:r>
+        <w:rPr>
+          <w:rFonts w:ascii="Times New Roman" w:hAnsi="Times New Roman" w:cs="Times New Roman"/>
+          <w:color w:val="FF0000"/>
+          <w:sz w:val="26"/>
+          <w:szCs w:val="26"/>
+        </w:rPr>
+        <w:t xml:space="preserve"> status</w:t>
+      </w:r>
     </w:p>
     <w:p>
       <w:pPr>
@@ -1471,6 +1615,60 @@
         <w:t>họa</w:t>
       </w:r>
       <w:proofErr w:type="spellEnd"/>
+    </w:p>
+    <w:p>
+      <w:pPr>
+        <w:pStyle w:val="ListParagraph"/>
+        <w:tabs>
+          <w:tab w:val="left" w:leader="dot" w:pos="9072"/>
+        </w:tabs>
+        <w:rPr>
+          <w:rFonts w:ascii="Times New Roman" w:hAnsi="Times New Roman" w:cs="Times New Roman"/>
+          <w:color w:val="FF0000"/>
+          <w:sz w:val="26"/>
+          <w:szCs w:val="26"/>
+        </w:rPr>
+      </w:pPr>
+      <w:r>
+        <w:rPr>
+          <w:noProof/>
+        </w:rPr>
+        <w:drawing>
+          <wp:inline distT="0" distB="0" distL="0" distR="0" wp14:anchorId="683CCA2E" wp14:editId="60752759">
+            <wp:extent cx="5943600" cy="3020060"/>
+            <wp:effectExtent l="0" t="0" r="0" b="8890"/>
+            <wp:docPr id="1" name="Picture 1"/>
+            <wp:cNvGraphicFramePr>
+              <a:graphicFrameLocks xmlns:a="http://schemas.openxmlformats.org/drawingml/2006/main" noChangeAspect="1"/>
+            </wp:cNvGraphicFramePr>
+            <a:graphic xmlns:a="http://schemas.openxmlformats.org/drawingml/2006/main">
+              <a:graphicData uri="http://schemas.openxmlformats.org/drawingml/2006/picture">
+                <pic:pic xmlns:pic="http://schemas.openxmlformats.org/drawingml/2006/picture">
+                  <pic:nvPicPr>
+                    <pic:cNvPr id="1" name=""/>
+                    <pic:cNvPicPr/>
+                  </pic:nvPicPr>
+                  <pic:blipFill>
+                    <a:blip r:embed="rId6"/>
+                    <a:stretch>
+                      <a:fillRect/>
+                    </a:stretch>
+                  </pic:blipFill>
+                  <pic:spPr>
+                    <a:xfrm>
+                      <a:off x="0" y="0"/>
+                      <a:ext cx="5943600" cy="3020060"/>
+                    </a:xfrm>
+                    <a:prstGeom prst="rect">
+                      <a:avLst/>
+                    </a:prstGeom>
+                  </pic:spPr>
+                </pic:pic>
+              </a:graphicData>
+            </a:graphic>
+          </wp:inline>
+        </w:drawing>
+      </w:r>
     </w:p>
     <w:p>
       <w:pPr>
@@ -1638,6 +1836,8 @@
         </w:rPr>
         <w:br/>
       </w:r>
+      <w:bookmarkStart w:id="0" w:name="_GoBack"/>
+      <w:bookmarkEnd w:id="0"/>
     </w:p>
     <w:p>
       <w:pPr>
@@ -1786,6 +1986,7 @@
           <w:sz w:val="26"/>
           <w:szCs w:val="26"/>
         </w:rPr>
+        <w:lastRenderedPageBreak/>
         <w:t xml:space="preserve">File source.cpp </w:t>
       </w:r>
       <w:proofErr w:type="spellStart"/>
@@ -3274,8 +3475,123 @@
       </w:pPr>
     </w:lvl>
   </w:abstractNum>
+  <w:abstractNum w:abstractNumId="1" w15:restartNumberingAfterBreak="0">
+    <w:nsid w:val="52507CB8"/>
+    <w:multiLevelType w:val="hybridMultilevel"/>
+    <w:tmpl w:val="0A9E8C12"/>
+    <w:lvl w:ilvl="0" w:tplc="6A989F48">
+      <w:numFmt w:val="bullet"/>
+      <w:lvlText w:val="-"/>
+      <w:lvlJc w:val="left"/>
+      <w:pPr>
+        <w:ind w:left="1080" w:hanging="360"/>
+      </w:pPr>
+      <w:rPr>
+        <w:rFonts w:ascii="Times New Roman" w:eastAsiaTheme="minorHAnsi" w:hAnsi="Times New Roman" w:cs="Times New Roman" w:hint="default"/>
+      </w:rPr>
+    </w:lvl>
+    <w:lvl w:ilvl="1" w:tplc="04090003" w:tentative="1">
+      <w:start w:val="1"/>
+      <w:numFmt w:val="bullet"/>
+      <w:lvlText w:val="o"/>
+      <w:lvlJc w:val="left"/>
+      <w:pPr>
+        <w:ind w:left="1800" w:hanging="360"/>
+      </w:pPr>
+      <w:rPr>
+        <w:rFonts w:ascii="Courier New" w:hAnsi="Courier New" w:cs="Courier New" w:hint="default"/>
+      </w:rPr>
+    </w:lvl>
+    <w:lvl w:ilvl="2" w:tplc="04090005" w:tentative="1">
+      <w:start w:val="1"/>
+      <w:numFmt w:val="bullet"/>
+      <w:lvlText w:val=""/>
+      <w:lvlJc w:val="left"/>
+      <w:pPr>
+        <w:ind w:left="2520" w:hanging="360"/>
+      </w:pPr>
+      <w:rPr>
+        <w:rFonts w:ascii="Wingdings" w:hAnsi="Wingdings" w:hint="default"/>
+      </w:rPr>
+    </w:lvl>
+    <w:lvl w:ilvl="3" w:tplc="04090001" w:tentative="1">
+      <w:start w:val="1"/>
+      <w:numFmt w:val="bullet"/>
+      <w:lvlText w:val=""/>
+      <w:lvlJc w:val="left"/>
+      <w:pPr>
+        <w:ind w:left="3240" w:hanging="360"/>
+      </w:pPr>
+      <w:rPr>
+        <w:rFonts w:ascii="Symbol" w:hAnsi="Symbol" w:hint="default"/>
+      </w:rPr>
+    </w:lvl>
+    <w:lvl w:ilvl="4" w:tplc="04090003" w:tentative="1">
+      <w:start w:val="1"/>
+      <w:numFmt w:val="bullet"/>
+      <w:lvlText w:val="o"/>
+      <w:lvlJc w:val="left"/>
+      <w:pPr>
+        <w:ind w:left="3960" w:hanging="360"/>
+      </w:pPr>
+      <w:rPr>
+        <w:rFonts w:ascii="Courier New" w:hAnsi="Courier New" w:cs="Courier New" w:hint="default"/>
+      </w:rPr>
+    </w:lvl>
+    <w:lvl w:ilvl="5" w:tplc="04090005" w:tentative="1">
+      <w:start w:val="1"/>
+      <w:numFmt w:val="bullet"/>
+      <w:lvlText w:val=""/>
+      <w:lvlJc w:val="left"/>
+      <w:pPr>
+        <w:ind w:left="4680" w:hanging="360"/>
+      </w:pPr>
+      <w:rPr>
+        <w:rFonts w:ascii="Wingdings" w:hAnsi="Wingdings" w:hint="default"/>
+      </w:rPr>
+    </w:lvl>
+    <w:lvl w:ilvl="6" w:tplc="04090001" w:tentative="1">
+      <w:start w:val="1"/>
+      <w:numFmt w:val="bullet"/>
+      <w:lvlText w:val=""/>
+      <w:lvlJc w:val="left"/>
+      <w:pPr>
+        <w:ind w:left="5400" w:hanging="360"/>
+      </w:pPr>
+      <w:rPr>
+        <w:rFonts w:ascii="Symbol" w:hAnsi="Symbol" w:hint="default"/>
+      </w:rPr>
+    </w:lvl>
+    <w:lvl w:ilvl="7" w:tplc="04090003" w:tentative="1">
+      <w:start w:val="1"/>
+      <w:numFmt w:val="bullet"/>
+      <w:lvlText w:val="o"/>
+      <w:lvlJc w:val="left"/>
+      <w:pPr>
+        <w:ind w:left="6120" w:hanging="360"/>
+      </w:pPr>
+      <w:rPr>
+        <w:rFonts w:ascii="Courier New" w:hAnsi="Courier New" w:cs="Courier New" w:hint="default"/>
+      </w:rPr>
+    </w:lvl>
+    <w:lvl w:ilvl="8" w:tplc="04090005" w:tentative="1">
+      <w:start w:val="1"/>
+      <w:numFmt w:val="bullet"/>
+      <w:lvlText w:val=""/>
+      <w:lvlJc w:val="left"/>
+      <w:pPr>
+        <w:ind w:left="6840" w:hanging="360"/>
+      </w:pPr>
+      <w:rPr>
+        <w:rFonts w:ascii="Wingdings" w:hAnsi="Wingdings" w:hint="default"/>
+      </w:rPr>
+    </w:lvl>
+  </w:abstractNum>
   <w:num w:numId="1">
     <w:abstractNumId w:val="0"/>
+  </w:num>
+  <w:num w:numId="2">
+    <w:abstractNumId w:val="1"/>
   </w:num>
 </w:numbering>
 </file>
@@ -4046,7 +4362,7 @@
 </file>
 
 <file path=customXml/itemProps1.xml><?xml version="1.0" encoding="utf-8"?>
-<ds:datastoreItem xmlns:ds="http://schemas.openxmlformats.org/officeDocument/2006/customXml" ds:itemID="{F8FCBCB5-D670-412E-B47F-FBC318966700}">
+<ds:datastoreItem xmlns:ds="http://schemas.openxmlformats.org/officeDocument/2006/customXml" ds:itemID="{C8F3EDAF-8487-41B5-A927-B23D5957B425}">
   <ds:schemaRefs>
     <ds:schemaRef ds:uri="http://schemas.openxmlformats.org/officeDocument/2006/bibliography"/>
   </ds:schemaRefs>

</xml_diff>